<commit_message>
Se agrega cambios en el informe del analisis planteado
</commit_message>
<xml_diff>
--- a/Informe de Conexión para Matriz de LEDs 8x8 con Registros de Desplazamiento 74HC595.docx
+++ b/Informe de Conexión para Matriz de LEDs 8x8 con Registros de Desplazamiento 74HC595.docx
@@ -44,6 +44,16 @@
         </w:rPr>
         <w:t xml:space="preserve"> 8x8 con Registros de Desplazamiento 74HC595</w:t>
       </w:r>
+      <w:r>
+        <w:rPr>
+          <w:rFonts w:ascii="Times New Roman" w:hAnsi="Times New Roman" w:cs="Times New Roman"/>
+          <w:b/>
+          <w:bCs/>
+          <w:sz w:val="26"/>
+          <w:szCs w:val="26"/>
+        </w:rPr>
+        <w:t xml:space="preserve"> y razonamiento para código </w:t>
+      </w:r>
     </w:p>
     <w:p>
       <w:pPr>
@@ -551,23 +561,32 @@
         </w:rPr>
         <w:t xml:space="preserve"> 8x8 y cómo se interconectan.</w:t>
       </w:r>
-    </w:p>
-    <w:p>
-      <w:pPr>
-        <w:rPr>
-          <w:rFonts w:ascii="Times New Roman" w:hAnsi="Times New Roman" w:cs="Times New Roman"/>
-          <w:sz w:val="26"/>
-          <w:szCs w:val="26"/>
-        </w:rPr>
-      </w:pPr>
-      <w:r>
-        <w:rPr>
-          <w:rFonts w:ascii="Times New Roman" w:hAnsi="Times New Roman" w:cs="Times New Roman"/>
-          <w:b/>
-          <w:bCs/>
-          <w:sz w:val="26"/>
-          <w:szCs w:val="26"/>
-        </w:rPr>
+      <w:r>
+        <w:rPr>
+          <w:rFonts w:ascii="Times New Roman" w:hAnsi="Times New Roman" w:cs="Times New Roman"/>
+          <w:sz w:val="26"/>
+          <w:szCs w:val="26"/>
+        </w:rPr>
+        <w:br/>
+      </w:r>
+    </w:p>
+    <w:p>
+      <w:pPr>
+        <w:rPr>
+          <w:rFonts w:ascii="Times New Roman" w:hAnsi="Times New Roman" w:cs="Times New Roman"/>
+          <w:sz w:val="26"/>
+          <w:szCs w:val="26"/>
+        </w:rPr>
+      </w:pPr>
+      <w:r>
+        <w:rPr>
+          <w:rFonts w:ascii="Times New Roman" w:hAnsi="Times New Roman" w:cs="Times New Roman"/>
+          <w:b/>
+          <w:bCs/>
+          <w:sz w:val="26"/>
+          <w:szCs w:val="26"/>
+        </w:rPr>
+        <w:lastRenderedPageBreak/>
         <w:t>Paso 4: Esquema de Conexión:</w:t>
       </w:r>
     </w:p>
@@ -575,17 +594,18 @@
       <w:pPr>
         <w:rPr>
           <w:rFonts w:ascii="Times New Roman" w:hAnsi="Times New Roman" w:cs="Times New Roman"/>
-          <w:sz w:val="26"/>
-          <w:szCs w:val="26"/>
-        </w:rPr>
-      </w:pPr>
-      <w:r>
-        <w:rPr>
-          <w:rFonts w:ascii="Times New Roman" w:hAnsi="Times New Roman" w:cs="Times New Roman"/>
-          <w:sz w:val="26"/>
-          <w:szCs w:val="26"/>
-        </w:rPr>
-        <w:lastRenderedPageBreak/>
+          <w:b/>
+          <w:bCs/>
+          <w:sz w:val="26"/>
+          <w:szCs w:val="26"/>
+        </w:rPr>
+      </w:pPr>
+      <w:r>
+        <w:rPr>
+          <w:rFonts w:ascii="Times New Roman" w:hAnsi="Times New Roman" w:cs="Times New Roman"/>
+          <w:sz w:val="26"/>
+          <w:szCs w:val="26"/>
+        </w:rPr>
         <w:t xml:space="preserve">Se creó un esquema de conexión preliminar que mostraba cómo se conectarían los registros de desplazamiento y la matriz de </w:t>
       </w:r>
       <w:proofErr w:type="spellStart"/>
@@ -624,6 +644,244 @@
         </w:rPr>
         <w:t>.</w:t>
       </w:r>
+      <w:r>
+        <w:rPr>
+          <w:rFonts w:ascii="Times New Roman" w:hAnsi="Times New Roman" w:cs="Times New Roman"/>
+          <w:sz w:val="26"/>
+          <w:szCs w:val="26"/>
+        </w:rPr>
+        <w:br/>
+      </w:r>
+      <w:r>
+        <w:rPr>
+          <w:rFonts w:ascii="Times New Roman" w:hAnsi="Times New Roman" w:cs="Times New Roman"/>
+          <w:sz w:val="26"/>
+          <w:szCs w:val="26"/>
+        </w:rPr>
+        <w:br/>
+      </w:r>
+      <w:r>
+        <w:rPr>
+          <w:rFonts w:ascii="Times New Roman" w:hAnsi="Times New Roman" w:cs="Times New Roman"/>
+          <w:b/>
+          <w:bCs/>
+          <w:sz w:val="26"/>
+          <w:szCs w:val="26"/>
+        </w:rPr>
+        <w:t>Uso de 74HC595</w:t>
+      </w:r>
+    </w:p>
+    <w:p>
+      <w:pPr>
+        <w:rPr>
+          <w:rFonts w:ascii="Times New Roman" w:hAnsi="Times New Roman" w:cs="Times New Roman"/>
+          <w:sz w:val="26"/>
+          <w:szCs w:val="26"/>
+        </w:rPr>
+      </w:pPr>
+      <w:r>
+        <w:rPr>
+          <w:rFonts w:ascii="Times New Roman" w:hAnsi="Times New Roman" w:cs="Times New Roman"/>
+          <w:sz w:val="26"/>
+          <w:szCs w:val="26"/>
+        </w:rPr>
+        <w:t xml:space="preserve">Empezamos eligiendo el registro de desplazamiento 74HC595 debido a su capacidad para controlar múltiples </w:t>
+      </w:r>
+      <w:proofErr w:type="spellStart"/>
+      <w:r>
+        <w:rPr>
+          <w:rFonts w:ascii="Times New Roman" w:hAnsi="Times New Roman" w:cs="Times New Roman"/>
+          <w:sz w:val="26"/>
+          <w:szCs w:val="26"/>
+        </w:rPr>
+        <w:t>LEDs</w:t>
+      </w:r>
+      <w:proofErr w:type="spellEnd"/>
+      <w:r>
+        <w:rPr>
+          <w:rFonts w:ascii="Times New Roman" w:hAnsi="Times New Roman" w:cs="Times New Roman"/>
+          <w:sz w:val="26"/>
+          <w:szCs w:val="26"/>
+        </w:rPr>
+        <w:t xml:space="preserve"> con solo unos pocos pines de salida de Arduino. Esto nos permite ahorrar pines y simplificar la conexión.</w:t>
+      </w:r>
+    </w:p>
+    <w:p>
+      <w:pPr>
+        <w:rPr>
+          <w:rFonts w:ascii="Times New Roman" w:hAnsi="Times New Roman" w:cs="Times New Roman"/>
+          <w:sz w:val="26"/>
+          <w:szCs w:val="26"/>
+        </w:rPr>
+      </w:pPr>
+    </w:p>
+    <w:p>
+      <w:pPr>
+        <w:rPr>
+          <w:rFonts w:ascii="Times New Roman" w:hAnsi="Times New Roman" w:cs="Times New Roman"/>
+          <w:b/>
+          <w:bCs/>
+          <w:sz w:val="26"/>
+          <w:szCs w:val="26"/>
+        </w:rPr>
+      </w:pPr>
+      <w:r>
+        <w:rPr>
+          <w:rFonts w:ascii="Times New Roman" w:hAnsi="Times New Roman" w:cs="Times New Roman"/>
+          <w:b/>
+          <w:bCs/>
+          <w:sz w:val="26"/>
+          <w:szCs w:val="26"/>
+        </w:rPr>
+        <w:t>Abstracción de la Matriz</w:t>
+      </w:r>
+    </w:p>
+    <w:p>
+      <w:pPr>
+        <w:rPr>
+          <w:rFonts w:ascii="Times New Roman" w:hAnsi="Times New Roman" w:cs="Times New Roman"/>
+          <w:sz w:val="26"/>
+          <w:szCs w:val="26"/>
+        </w:rPr>
+      </w:pPr>
+      <w:r>
+        <w:rPr>
+          <w:rFonts w:ascii="Times New Roman" w:hAnsi="Times New Roman" w:cs="Times New Roman"/>
+          <w:sz w:val="26"/>
+          <w:szCs w:val="26"/>
+        </w:rPr>
+        <w:t xml:space="preserve">Uno de los principios fundamentales de este proyecto es la abstracción de la matriz de </w:t>
+      </w:r>
+      <w:proofErr w:type="spellStart"/>
+      <w:r>
+        <w:rPr>
+          <w:rFonts w:ascii="Times New Roman" w:hAnsi="Times New Roman" w:cs="Times New Roman"/>
+          <w:sz w:val="26"/>
+          <w:szCs w:val="26"/>
+        </w:rPr>
+        <w:t>LEDs</w:t>
+      </w:r>
+      <w:proofErr w:type="spellEnd"/>
+      <w:r>
+        <w:rPr>
+          <w:rFonts w:ascii="Times New Roman" w:hAnsi="Times New Roman" w:cs="Times New Roman"/>
+          <w:sz w:val="26"/>
+          <w:szCs w:val="26"/>
+        </w:rPr>
+        <w:t>. En lugar de representar explícitamente cada LED con un estado "encendido" o "apagado", optamos por una representación más abstracta. Usamos una matriz de datos que representa el estado lógico de cada LED, pero sin especificar directamente los valores. Cada elemento de la matriz es un "bit" que puede ser 1 (encendido) o 0 (apagado).</w:t>
+      </w:r>
+    </w:p>
+    <w:p>
+      <w:pPr>
+        <w:rPr>
+          <w:rFonts w:ascii="Times New Roman" w:hAnsi="Times New Roman" w:cs="Times New Roman"/>
+          <w:b/>
+          <w:bCs/>
+          <w:sz w:val="26"/>
+          <w:szCs w:val="26"/>
+        </w:rPr>
+      </w:pPr>
+      <w:r>
+        <w:rPr>
+          <w:rFonts w:ascii="Times New Roman" w:hAnsi="Times New Roman" w:cs="Times New Roman"/>
+          <w:b/>
+          <w:bCs/>
+          <w:sz w:val="26"/>
+          <w:szCs w:val="26"/>
+        </w:rPr>
+        <w:t>Funciones para Crear Patrones</w:t>
+      </w:r>
+    </w:p>
+    <w:p>
+      <w:pPr>
+        <w:rPr>
+          <w:rFonts w:ascii="Times New Roman" w:hAnsi="Times New Roman" w:cs="Times New Roman"/>
+          <w:sz w:val="26"/>
+          <w:szCs w:val="26"/>
+        </w:rPr>
+      </w:pPr>
+      <w:r>
+        <w:rPr>
+          <w:rFonts w:ascii="Times New Roman" w:hAnsi="Times New Roman" w:cs="Times New Roman"/>
+          <w:sz w:val="26"/>
+          <w:szCs w:val="26"/>
+        </w:rPr>
+        <w:t xml:space="preserve">En lugar de definir cada patrón de LED de manera estática, creamos funciones que generan patrones dinámicamente. Por ejemplo, una función podría generar una estrella, otra una flecha y así sucesivamente. Estas funciones manipulan la matriz de datos utilizando punteros y arreglos para establecer qué </w:t>
+      </w:r>
+      <w:proofErr w:type="spellStart"/>
+      <w:r>
+        <w:rPr>
+          <w:rFonts w:ascii="Times New Roman" w:hAnsi="Times New Roman" w:cs="Times New Roman"/>
+          <w:sz w:val="26"/>
+          <w:szCs w:val="26"/>
+        </w:rPr>
+        <w:t>LEDs</w:t>
+      </w:r>
+      <w:proofErr w:type="spellEnd"/>
+      <w:r>
+        <w:rPr>
+          <w:rFonts w:ascii="Times New Roman" w:hAnsi="Times New Roman" w:cs="Times New Roman"/>
+          <w:sz w:val="26"/>
+          <w:szCs w:val="26"/>
+        </w:rPr>
+        <w:t xml:space="preserve"> deben estar encendidos o apagados.</w:t>
+      </w:r>
+    </w:p>
+    <w:p>
+      <w:pPr>
+        <w:rPr>
+          <w:rFonts w:ascii="Times New Roman" w:hAnsi="Times New Roman" w:cs="Times New Roman"/>
+          <w:b/>
+          <w:bCs/>
+          <w:sz w:val="26"/>
+          <w:szCs w:val="26"/>
+        </w:rPr>
+      </w:pPr>
+      <w:r>
+        <w:rPr>
+          <w:rFonts w:ascii="Times New Roman" w:hAnsi="Times New Roman" w:cs="Times New Roman"/>
+          <w:b/>
+          <w:bCs/>
+          <w:sz w:val="26"/>
+          <w:szCs w:val="26"/>
+        </w:rPr>
+        <w:t>Manipulación de Memoria Dinámica</w:t>
+      </w:r>
+    </w:p>
+    <w:p>
+      <w:pPr>
+        <w:rPr>
+          <w:rFonts w:ascii="Times New Roman" w:hAnsi="Times New Roman" w:cs="Times New Roman"/>
+          <w:sz w:val="26"/>
+          <w:szCs w:val="26"/>
+        </w:rPr>
+      </w:pPr>
+      <w:r>
+        <w:rPr>
+          <w:rFonts w:ascii="Times New Roman" w:hAnsi="Times New Roman" w:cs="Times New Roman"/>
+          <w:sz w:val="26"/>
+          <w:szCs w:val="26"/>
+        </w:rPr>
+        <w:t>Para permitir una mayor flexibilidad en la creación de patrones, utilizamos memoria dinámica. Algunos patrones pueden requerir un tamaño variable en memoria, y el uso de punteros y funciones nos permite asignar y liberar memoria según sea necesario.</w:t>
+      </w:r>
+    </w:p>
+    <w:p>
+      <w:pPr>
+        <w:rPr>
+          <w:rFonts w:ascii="Times New Roman" w:hAnsi="Times New Roman" w:cs="Times New Roman"/>
+          <w:sz w:val="26"/>
+          <w:szCs w:val="26"/>
+        </w:rPr>
+      </w:pPr>
+    </w:p>
+    <w:p>
+      <w:pPr>
+        <w:rPr>
+          <w:rFonts w:ascii="Times New Roman" w:hAnsi="Times New Roman" w:cs="Times New Roman"/>
+          <w:sz w:val="26"/>
+          <w:szCs w:val="26"/>
+        </w:rPr>
+      </w:pPr>
     </w:p>
     <w:p>
       <w:pPr>
@@ -1354,6 +1612,29 @@
     <w:name w:val="Normal"/>
     <w:qFormat/>
   </w:style>
+  <w:style w:type="paragraph" w:styleId="Ttulo3">
+    <w:name w:val="heading 3"/>
+    <w:basedOn w:val="Normal"/>
+    <w:next w:val="Normal"/>
+    <w:link w:val="Ttulo3Car"/>
+    <w:uiPriority w:val="9"/>
+    <w:semiHidden/>
+    <w:unhideWhenUsed/>
+    <w:qFormat/>
+    <w:rsid w:val="00505C76"/>
+    <w:pPr>
+      <w:keepNext/>
+      <w:keepLines/>
+      <w:spacing w:before="40" w:after="0"/>
+      <w:outlineLvl w:val="2"/>
+    </w:pPr>
+    <w:rPr>
+      <w:rFonts w:asciiTheme="majorHAnsi" w:eastAsiaTheme="majorEastAsia" w:hAnsiTheme="majorHAnsi" w:cstheme="majorBidi"/>
+      <w:color w:val="1F3763" w:themeColor="accent1" w:themeShade="7F"/>
+      <w:sz w:val="24"/>
+      <w:szCs w:val="24"/>
+    </w:rPr>
+  </w:style>
   <w:style w:type="character" w:default="1" w:styleId="Fuentedeprrafopredeter">
     <w:name w:val="Default Paragraph Font"/>
     <w:uiPriority w:val="1"/>
@@ -1379,6 +1660,20 @@
     <w:uiPriority w:val="99"/>
     <w:semiHidden/>
     <w:unhideWhenUsed/>
+  </w:style>
+  <w:style w:type="character" w:customStyle="1" w:styleId="Ttulo3Car">
+    <w:name w:val="Título 3 Car"/>
+    <w:basedOn w:val="Fuentedeprrafopredeter"/>
+    <w:link w:val="Ttulo3"/>
+    <w:uiPriority w:val="9"/>
+    <w:semiHidden/>
+    <w:rsid w:val="00505C76"/>
+    <w:rPr>
+      <w:rFonts w:asciiTheme="majorHAnsi" w:eastAsiaTheme="majorEastAsia" w:hAnsiTheme="majorHAnsi" w:cstheme="majorBidi"/>
+      <w:color w:val="1F3763" w:themeColor="accent1" w:themeShade="7F"/>
+      <w:sz w:val="24"/>
+      <w:szCs w:val="24"/>
+    </w:rPr>
   </w:style>
 </w:styles>
 </file>

</xml_diff>